<commit_message>
update readme and rapport
</commit_message>
<xml_diff>
--- a/Rapport_init.docx
+++ b/Rapport_init.docx
@@ -7,7 +7,8 @@
         <w:pStyle w:val="5"/>
         <w:widowControl/>
         <w:rPr>
-          <w:lang w:val="en-US"/>
+          <w:rFonts w:hint="default"/>
+          <w:lang w:val="fr-FR"/>
         </w:rPr>
       </w:pPr>
     </w:p>
@@ -1340,14 +1341,518 @@
         <w:pStyle w:val="12"/>
         <w:widowControl/>
         <w:rPr>
-          <w:lang w:val="en-US"/>
-        </w:rPr>
-      </w:pPr>
-      <w:r>
-        <w:rPr>
-          <w:lang w:val="en-US"/>
-        </w:rPr>
-        <w:t>Provide a short description of implemented GUI, its functionalities and screenshots.</w:t>
+          <w:rFonts w:hint="eastAsia"/>
+          <w:lang w:val="en-US" w:eastAsia="zh-CN"/>
+        </w:rPr>
+      </w:pPr>
+      <w:bookmarkStart w:id="6" w:name="_GoBack"/>
+      <w:bookmarkEnd w:id="6"/>
+      <w:r>
+        <w:rPr>
+          <w:rFonts w:hint="eastAsia"/>
+          <w:lang w:val="en-US" w:eastAsia="zh-CN"/>
+        </w:rPr>
+        <w:t xml:space="preserve">Sur notre interface graphique GUI nous pouvons accéder </w:t>
+      </w:r>
+      <w:r>
+        <w:rPr>
+          <w:rFonts w:hint="default"/>
+          <w:lang w:val="fr-FR" w:eastAsia="zh-CN"/>
+        </w:rPr>
+        <w:t xml:space="preserve">à la modification de plusieur </w:t>
+      </w:r>
+      <w:r>
+        <w:rPr>
+          <w:rFonts w:hint="default"/>
+          <w:lang w:val="en-US"/>
+        </w:rPr>
+        <w:t>propriétés paramétrables</w:t>
+      </w:r>
+      <w:r>
+        <w:rPr>
+          <w:rFonts w:hint="eastAsia"/>
+          <w:lang w:val="en-US" w:eastAsia="zh-CN"/>
+        </w:rPr>
+        <w:t xml:space="preserve"> par les menus GAME et OPTION situ</w:t>
+      </w:r>
+      <w:r>
+        <w:rPr>
+          <w:rFonts w:hint="default"/>
+          <w:lang w:val="en-US"/>
+        </w:rPr>
+        <w:t>é</w:t>
+      </w:r>
+      <w:r>
+        <w:rPr>
+          <w:rFonts w:hint="eastAsia"/>
+          <w:lang w:val="en-US" w:eastAsia="zh-CN"/>
+        </w:rPr>
+        <w:t xml:space="preserve">s dans le coin en haut </w:t>
+      </w:r>
+      <w:r>
+        <w:rPr>
+          <w:rFonts w:hint="default"/>
+          <w:lang w:val="fr-FR" w:eastAsia="zh-CN"/>
+        </w:rPr>
+        <w:t>à</w:t>
+      </w:r>
+      <w:r>
+        <w:rPr>
+          <w:rFonts w:hint="eastAsia"/>
+          <w:lang w:val="en-US" w:eastAsia="zh-CN"/>
+        </w:rPr>
+        <w:t xml:space="preserve"> gauche de la fen</w:t>
+      </w:r>
+      <w:r>
+        <w:rPr>
+          <w:rFonts w:hint="default"/>
+          <w:lang w:val="fr-FR" w:eastAsia="zh-CN"/>
+        </w:rPr>
+        <w:t>être</w:t>
+      </w:r>
+      <w:r>
+        <w:rPr>
+          <w:rFonts w:hint="eastAsia"/>
+          <w:lang w:val="en-US" w:eastAsia="zh-CN"/>
+        </w:rPr>
+        <w:t xml:space="preserve"> du jeu. </w:t>
+      </w:r>
+    </w:p>
+    <w:p>
+      <w:pPr>
+        <w:pStyle w:val="12"/>
+        <w:widowControl/>
+        <w:rPr>
+          <w:rFonts w:hint="eastAsia"/>
+          <w:lang w:val="en-US" w:eastAsia="zh-CN"/>
+        </w:rPr>
+      </w:pPr>
+      <w:r>
+        <w:rPr>
+          <w:rFonts w:hint="eastAsia"/>
+          <w:lang w:val="en-US" w:eastAsia="zh-CN"/>
+        </w:rPr>
+        <w:t>Dans le menu GAME, il y a NEW, RESTART, diff</w:t>
+      </w:r>
+      <w:r>
+        <w:rPr>
+          <w:rFonts w:hint="default"/>
+          <w:lang w:val="en-US"/>
+        </w:rPr>
+        <w:t>é</w:t>
+      </w:r>
+      <w:r>
+        <w:rPr>
+          <w:rFonts w:hint="eastAsia"/>
+          <w:lang w:val="en-US" w:eastAsia="zh-CN"/>
+        </w:rPr>
+        <w:t>rents niveaux de difficult</w:t>
+      </w:r>
+      <w:r>
+        <w:rPr>
+          <w:rFonts w:hint="default"/>
+          <w:lang w:val="en-US"/>
+        </w:rPr>
+        <w:t>é</w:t>
+      </w:r>
+      <w:r>
+        <w:rPr>
+          <w:rFonts w:hint="eastAsia"/>
+          <w:lang w:val="en-US" w:eastAsia="zh-CN"/>
+        </w:rPr>
+        <w:t xml:space="preserve"> (</w:t>
+      </w:r>
+      <w:r>
+        <w:rPr>
+          <w:rFonts w:hint="default"/>
+          <w:i/>
+          <w:iCs/>
+          <w:lang w:val="en-US"/>
+        </w:rPr>
+        <w:t>BEGINNER</w:t>
+      </w:r>
+      <w:r>
+        <w:rPr>
+          <w:rFonts w:hint="eastAsia"/>
+          <w:i/>
+          <w:iCs/>
+          <w:lang w:val="en-US" w:eastAsia="zh-CN"/>
+        </w:rPr>
+        <w:t xml:space="preserve">, </w:t>
+      </w:r>
+      <w:r>
+        <w:rPr>
+          <w:rFonts w:hint="default"/>
+          <w:i/>
+          <w:iCs/>
+          <w:lang w:val="en-US"/>
+        </w:rPr>
+        <w:t>INTERMEDIATE</w:t>
+      </w:r>
+      <w:r>
+        <w:rPr>
+          <w:rFonts w:hint="eastAsia"/>
+          <w:i/>
+          <w:iCs/>
+          <w:lang w:val="en-US" w:eastAsia="zh-CN"/>
+        </w:rPr>
+        <w:t xml:space="preserve">, </w:t>
+      </w:r>
+      <w:r>
+        <w:rPr>
+          <w:rFonts w:hint="default"/>
+          <w:i/>
+          <w:iCs/>
+          <w:lang w:val="en-US"/>
+        </w:rPr>
+        <w:t>EXPERT</w:t>
+      </w:r>
+      <w:r>
+        <w:rPr>
+          <w:rFonts w:hint="eastAsia"/>
+          <w:i/>
+          <w:iCs/>
+          <w:lang w:val="en-US" w:eastAsia="zh-CN"/>
+        </w:rPr>
+        <w:t xml:space="preserve">, </w:t>
+      </w:r>
+      <w:r>
+        <w:rPr>
+          <w:rFonts w:hint="default"/>
+          <w:i/>
+          <w:iCs/>
+          <w:lang w:val="en-US"/>
+        </w:rPr>
+        <w:t>CUSTOM</w:t>
+      </w:r>
+      <w:r>
+        <w:rPr>
+          <w:rFonts w:hint="eastAsia"/>
+          <w:i/>
+          <w:iCs/>
+          <w:lang w:val="en-US" w:eastAsia="zh-CN"/>
+        </w:rPr>
+        <w:t xml:space="preserve">). CUSTOM </w:t>
+      </w:r>
+      <w:r>
+        <w:rPr>
+          <w:rFonts w:hint="eastAsia"/>
+          <w:i w:val="0"/>
+          <w:iCs w:val="0"/>
+          <w:lang w:val="en-US" w:eastAsia="zh-CN"/>
+        </w:rPr>
+        <w:t xml:space="preserve">est une </w:t>
+      </w:r>
+      <w:r>
+        <w:rPr>
+          <w:rFonts w:hint="eastAsia"/>
+          <w:lang w:val="en-US" w:eastAsia="zh-CN"/>
+        </w:rPr>
+        <w:t>fonctionnalit</w:t>
+      </w:r>
+      <w:r>
+        <w:rPr>
+          <w:rFonts w:hint="default"/>
+          <w:lang w:val="en-US"/>
+        </w:rPr>
+        <w:t>é</w:t>
+      </w:r>
+      <w:r>
+        <w:rPr>
+          <w:rFonts w:hint="eastAsia"/>
+          <w:lang w:val="en-US" w:eastAsia="zh-CN"/>
+        </w:rPr>
+        <w:t xml:space="preserve"> de dessin (mettre soi-</w:t>
+      </w:r>
+      <w:r>
+        <w:rPr>
+          <w:rFonts w:hint="default"/>
+          <w:lang w:val="fr-FR" w:eastAsia="zh-CN"/>
+        </w:rPr>
+        <w:t>mê</w:t>
+      </w:r>
+      <w:r>
+        <w:rPr>
+          <w:rFonts w:hint="eastAsia"/>
+          <w:lang w:val="en-US" w:eastAsia="zh-CN"/>
+        </w:rPr>
+        <w:t>me les mines pour le debug et les d</w:t>
+      </w:r>
+      <w:r>
+        <w:rPr>
+          <w:rFonts w:hint="default"/>
+          <w:lang w:val="en-US"/>
+        </w:rPr>
+        <w:t>é</w:t>
+      </w:r>
+      <w:r>
+        <w:rPr>
+          <w:rFonts w:hint="eastAsia"/>
+          <w:lang w:val="en-US" w:eastAsia="zh-CN"/>
+        </w:rPr>
+        <w:t>monstration).</w:t>
+      </w:r>
+    </w:p>
+    <w:p>
+      <w:pPr>
+        <w:pStyle w:val="12"/>
+        <w:widowControl/>
+        <w:rPr>
+          <w:rFonts w:hint="default" w:eastAsia="SimSun"/>
+          <w:lang w:val="en-US" w:eastAsia="zh-CN"/>
+        </w:rPr>
+      </w:pPr>
+      <w:r>
+        <w:rPr>
+          <w:rFonts w:hint="eastAsia"/>
+          <w:lang w:val="en-US" w:eastAsia="zh-CN"/>
+        </w:rPr>
+        <w:t>Dans le menu OPTION, il y a LANGUAGE et TEXTURE. En language, nous avons chinois, fr</w:t>
+      </w:r>
+      <w:r>
+        <w:rPr>
+          <w:rFonts w:hint="default"/>
+          <w:lang w:val="fr-FR" w:eastAsia="zh-CN"/>
+        </w:rPr>
+        <w:t>ançais et anglai</w:t>
+      </w:r>
+      <w:r>
+        <w:rPr>
+          <w:rFonts w:hint="eastAsia"/>
+          <w:lang w:val="en-US" w:eastAsia="zh-CN"/>
+        </w:rPr>
+        <w:t xml:space="preserve">s comme choix. Dans la texture, nous exposons 4 choix qui sont du style </w:t>
+      </w:r>
+      <w:r>
+        <w:rPr>
+          <w:rFonts w:hint="eastAsia"/>
+          <w:i/>
+          <w:iCs/>
+          <w:lang w:val="en-US" w:eastAsia="zh-CN"/>
+        </w:rPr>
+        <w:t>xp, win7, minecraft et mario</w:t>
+      </w:r>
+      <w:r>
+        <w:rPr>
+          <w:rFonts w:hint="eastAsia"/>
+          <w:lang w:val="en-US" w:eastAsia="zh-CN"/>
+        </w:rPr>
+        <w:t xml:space="preserve">. Les styles </w:t>
+      </w:r>
+      <w:r>
+        <w:rPr>
+          <w:rFonts w:hint="eastAsia"/>
+          <w:i/>
+          <w:iCs/>
+          <w:lang w:val="en-US" w:eastAsia="zh-CN"/>
+        </w:rPr>
+        <w:t xml:space="preserve">xp </w:t>
+      </w:r>
+      <w:r>
+        <w:rPr>
+          <w:rFonts w:hint="eastAsia"/>
+          <w:i w:val="0"/>
+          <w:iCs w:val="0"/>
+          <w:lang w:val="en-US" w:eastAsia="zh-CN"/>
+        </w:rPr>
+        <w:t>et</w:t>
+      </w:r>
+      <w:r>
+        <w:rPr>
+          <w:rFonts w:hint="eastAsia"/>
+          <w:i/>
+          <w:iCs/>
+          <w:lang w:val="en-US" w:eastAsia="zh-CN"/>
+        </w:rPr>
+        <w:t xml:space="preserve"> win7 </w:t>
+      </w:r>
+      <w:r>
+        <w:rPr>
+          <w:rFonts w:hint="eastAsia"/>
+          <w:i w:val="0"/>
+          <w:iCs w:val="0"/>
+          <w:lang w:val="en-US" w:eastAsia="zh-CN"/>
+        </w:rPr>
+        <w:t xml:space="preserve">sont </w:t>
+      </w:r>
+      <w:r>
+        <w:rPr>
+          <w:rFonts w:hint="eastAsia"/>
+          <w:lang w:val="en-US" w:eastAsia="zh-CN"/>
+        </w:rPr>
+        <w:t>des r</w:t>
+      </w:r>
+      <w:r>
+        <w:rPr>
+          <w:rFonts w:hint="default"/>
+          <w:lang w:val="en-US"/>
+        </w:rPr>
+        <w:t>é</w:t>
+      </w:r>
+      <w:r>
+        <w:rPr>
+          <w:rFonts w:hint="eastAsia"/>
+          <w:lang w:val="en-US" w:eastAsia="zh-CN"/>
+        </w:rPr>
+        <w:t>tablissements de l</w:t>
+      </w:r>
+      <w:r>
+        <w:rPr>
+          <w:rFonts w:hint="default"/>
+          <w:lang w:val="en-US" w:eastAsia="zh-CN"/>
+        </w:rPr>
+        <w:t>’</w:t>
+      </w:r>
+      <w:r>
+        <w:rPr>
+          <w:rFonts w:hint="eastAsia"/>
+          <w:lang w:val="en-US" w:eastAsia="zh-CN"/>
+        </w:rPr>
+        <w:t>interface xp et win7 avec les m</w:t>
+      </w:r>
+      <w:r>
+        <w:rPr>
+          <w:rFonts w:hint="default"/>
+          <w:lang w:val="fr-FR" w:eastAsia="zh-CN"/>
+        </w:rPr>
+        <w:t>ê</w:t>
+      </w:r>
+      <w:r>
+        <w:rPr>
+          <w:rFonts w:hint="eastAsia"/>
+          <w:lang w:val="en-US" w:eastAsia="zh-CN"/>
+        </w:rPr>
+        <w:t xml:space="preserve">mes positions de chaque </w:t>
+      </w:r>
+      <w:r>
+        <w:rPr>
+          <w:rFonts w:hint="default"/>
+          <w:lang w:val="en-US"/>
+        </w:rPr>
+        <w:t>é</w:t>
+      </w:r>
+      <w:r>
+        <w:rPr>
+          <w:rFonts w:hint="eastAsia"/>
+          <w:lang w:val="en-US" w:eastAsia="zh-CN"/>
+        </w:rPr>
+        <w:t>l</w:t>
+      </w:r>
+      <w:r>
+        <w:rPr>
+          <w:rFonts w:hint="default"/>
+          <w:lang w:val="en-US"/>
+        </w:rPr>
+        <w:t>é</w:t>
+      </w:r>
+      <w:r>
+        <w:rPr>
+          <w:rFonts w:hint="eastAsia"/>
+          <w:lang w:val="en-US" w:eastAsia="zh-CN"/>
+        </w:rPr>
+        <w:t xml:space="preserve">ment. Le style </w:t>
+      </w:r>
+      <w:r>
+        <w:rPr>
+          <w:rFonts w:hint="eastAsia"/>
+          <w:i/>
+          <w:iCs/>
+          <w:lang w:val="en-US" w:eastAsia="zh-CN"/>
+        </w:rPr>
+        <w:t>minecraft</w:t>
+      </w:r>
+      <w:r>
+        <w:rPr>
+          <w:rFonts w:hint="eastAsia"/>
+          <w:lang w:val="en-US" w:eastAsia="zh-CN"/>
+        </w:rPr>
+        <w:t xml:space="preserve"> est r</w:t>
+      </w:r>
+      <w:r>
+        <w:rPr>
+          <w:rFonts w:hint="default"/>
+          <w:lang w:val="en-US"/>
+        </w:rPr>
+        <w:t>é</w:t>
+      </w:r>
+      <w:r>
+        <w:rPr>
+          <w:rFonts w:hint="eastAsia"/>
+          <w:lang w:val="en-US" w:eastAsia="zh-CN"/>
+        </w:rPr>
+        <w:t>alis</w:t>
+      </w:r>
+      <w:r>
+        <w:rPr>
+          <w:rFonts w:hint="default"/>
+          <w:lang w:val="en-US"/>
+        </w:rPr>
+        <w:t>é</w:t>
+      </w:r>
+      <w:r>
+        <w:rPr>
+          <w:rFonts w:hint="eastAsia"/>
+          <w:lang w:val="en-US" w:eastAsia="zh-CN"/>
+        </w:rPr>
+        <w:t xml:space="preserve"> par nous m</w:t>
+      </w:r>
+      <w:r>
+        <w:rPr>
+          <w:rFonts w:hint="default"/>
+          <w:lang w:val="fr-FR" w:eastAsia="zh-CN"/>
+        </w:rPr>
+        <w:t xml:space="preserve">ême </w:t>
+      </w:r>
+      <w:r>
+        <w:rPr>
+          <w:rFonts w:hint="eastAsia"/>
+          <w:lang w:val="en-US" w:eastAsia="zh-CN"/>
+        </w:rPr>
+        <w:t xml:space="preserve">selon le jeu Minecraft et le style </w:t>
+      </w:r>
+      <w:r>
+        <w:rPr>
+          <w:rFonts w:hint="eastAsia"/>
+          <w:i/>
+          <w:iCs/>
+          <w:lang w:val="en-US" w:eastAsia="zh-CN"/>
+        </w:rPr>
+        <w:t>mario</w:t>
+      </w:r>
+      <w:r>
+        <w:rPr>
+          <w:rFonts w:hint="eastAsia"/>
+          <w:lang w:val="en-US" w:eastAsia="zh-CN"/>
+        </w:rPr>
+        <w:t xml:space="preserve"> est est r</w:t>
+      </w:r>
+      <w:r>
+        <w:rPr>
+          <w:rFonts w:hint="default"/>
+          <w:lang w:val="en-US"/>
+        </w:rPr>
+        <w:t>é</w:t>
+      </w:r>
+      <w:r>
+        <w:rPr>
+          <w:rFonts w:hint="eastAsia"/>
+          <w:lang w:val="en-US" w:eastAsia="zh-CN"/>
+        </w:rPr>
+        <w:t>alis</w:t>
+      </w:r>
+      <w:r>
+        <w:rPr>
+          <w:rFonts w:hint="default"/>
+          <w:lang w:val="en-US"/>
+        </w:rPr>
+        <w:t>é</w:t>
+      </w:r>
+      <w:r>
+        <w:rPr>
+          <w:rFonts w:hint="eastAsia"/>
+          <w:lang w:val="en-US" w:eastAsia="zh-CN"/>
+        </w:rPr>
+        <w:t xml:space="preserve"> par Jonathan Aldrich from Minesweeper X.</w:t>
       </w:r>
     </w:p>
     <w:p>
@@ -6752,16 +7257,7 @@
           <w:rFonts w:hint="eastAsia"/>
           <w:lang w:val="en-US" w:eastAsia="zh-CN"/>
         </w:rPr>
-        <w:t xml:space="preserve"> les parties en</w:t>
-      </w:r>
-      <w:bookmarkStart w:id="6" w:name="_GoBack"/>
-      <w:bookmarkEnd w:id="6"/>
-      <w:r>
-        <w:rPr>
-          <w:rFonts w:hint="eastAsia"/>
-          <w:lang w:val="en-US" w:eastAsia="zh-CN"/>
-        </w:rPr>
-        <w:t xml:space="preserve"> jeu Minesweeper, fonctionnalit</w:t>
+        <w:t xml:space="preserve"> les parties en jeu Minesweeper, fonctionnalit</w:t>
       </w:r>
       <w:r>
         <w:rPr>
@@ -8049,21 +8545,4 @@
   </a:themeElements>
   <a:objectDefaults/>
 </a:theme>
-</file>
-
-<file path=customXml/item1.xml><?xml version="1.0" encoding="utf-8"?>
-<s:customData xmlns="http://www.wps.cn/officeDocument/2013/wpsCustomData" xmlns:s="http://www.wps.cn/officeDocument/2013/wpsCustomData">
-  <customSectProps>
-    <customSectPr/>
-    <customSectPr/>
-  </customSectProps>
-</s:customData>
-</file>
-
-<file path=customXml/itemProps1.xml><?xml version="1.0" encoding="utf-8"?>
-<ds:datastoreItem xmlns:ds="http://schemas.openxmlformats.org/officeDocument/2006/customXml" ds:itemID="{B1977F7D-205B-4081-913C-38D41E755F92}">
-  <ds:schemaRefs>
-    <ds:schemaRef ds:uri="http://www.wps.cn/officeDocument/2013/wpsCustomData"/>
-  </ds:schemaRefs>
-</ds:datastoreItem>
 </file>
</xml_diff>